<commit_message>
adjusting oboe-place.js with city, state, country.
</commit_message>
<xml_diff>
--- a/202012131413 final project proposal.docx
+++ b/202012131413 final project proposal.docx
@@ -1466,8 +1466,6 @@
       <w:r>
         <w:br w:type="page"/>
       </w:r>
-      <w:bookmarkStart w:id="0" w:name="_GoBack"/>
-      <w:bookmarkEnd w:id="0"/>
     </w:p>
     <w:p>
       <w:pPr>
@@ -2743,6 +2741,7 @@
           <w:color w:val="7F7F7F"/>
           <w:sz w:val="24"/>
           <w:szCs w:val="24"/>
+          <w:lang w:val="en-US"/>
         </w:rPr>
       </w:pPr>
       <w:r>
@@ -2753,7 +2752,34 @@
           <w:highlight w:val="yellow"/>
         </w:rPr>
         <w:lastRenderedPageBreak/>
-        <w:t>Feature - Purchasing (enter your feature name here)</w:t>
+        <w:t xml:space="preserve">Feature </w:t>
+      </w:r>
+      <w:r>
+        <w:rPr>
+          <w:b/>
+          <w:sz w:val="32"/>
+          <w:szCs w:val="32"/>
+          <w:highlight w:val="yellow"/>
+        </w:rPr>
+        <w:t>–</w:t>
+      </w:r>
+      <w:r>
+        <w:rPr>
+          <w:b/>
+          <w:sz w:val="32"/>
+          <w:szCs w:val="32"/>
+          <w:highlight w:val="yellow"/>
+        </w:rPr>
+        <w:t xml:space="preserve"> </w:t>
+      </w:r>
+      <w:r>
+        <w:rPr>
+          <w:b/>
+          <w:sz w:val="32"/>
+          <w:szCs w:val="32"/>
+          <w:lang w:val="en-US"/>
+        </w:rPr>
+        <w:t>Admin Panel</w:t>
       </w:r>
     </w:p>
     <w:tbl>
@@ -3045,6 +3071,24 @@
         </w:rPr>
         <w:t>Explain the purpose and background of the feature.</w:t>
       </w:r>
+    </w:p>
+    <w:p>
+      <w:pPr>
+        <w:spacing w:after="0" w:line="240" w:lineRule="auto"/>
+        <w:rPr>
+          <w:color w:val="7F7F7F"/>
+          <w:lang w:val="en-US"/>
+        </w:rPr>
+      </w:pPr>
+      <w:r>
+        <w:rPr>
+          <w:color w:val="7F7F7F"/>
+          <w:lang w:val="en-US"/>
+        </w:rPr>
+        <w:t xml:space="preserve">The admin panel has exclusive functions for those that are admins to do CRUD on places, users, and reviews. For this or any other website, site maintenance means removing posts that are not serious. </w:t>
+      </w:r>
+      <w:bookmarkStart w:id="0" w:name="_GoBack"/>
+      <w:bookmarkEnd w:id="0"/>
     </w:p>
     <w:p>
       <w:pPr>

</xml_diff>